<commit_message>
Updated V1.1 Ready For Submittion
</commit_message>
<xml_diff>
--- a/bin/תיק פרויקט.docx
+++ b/bin/תיק פרויקט.docx
@@ -12,8 +12,6 @@
           <w:rtl/>
         </w:rPr>
       </w:pPr>
-      <w:bookmarkStart w:id="0" w:name="_GoBack"/>
-      <w:bookmarkEnd w:id="0"/>
     </w:p>
     <w:p>
       <w:pPr>
@@ -25,6 +23,7 @@
           <w:sz w:val="48"/>
           <w:szCs w:val="48"/>
           <w:u w:val="single"/>
+          <w:rtl/>
         </w:rPr>
       </w:pPr>
       <w:r>
@@ -62,6 +61,44 @@
         </w:rPr>
         <w:t xml:space="preserve"> טובאל רן</w:t>
       </w:r>
+      <w:r>
+        <w:rPr>
+          <w:rFonts w:hint="cs"/>
+          <w:b/>
+          <w:bCs/>
+          <w:sz w:val="48"/>
+          <w:szCs w:val="48"/>
+          <w:u w:val="single"/>
+          <w:rtl/>
+        </w:rPr>
+        <w:t xml:space="preserve"> - 214180077</w:t>
+      </w:r>
+    </w:p>
+    <w:p>
+      <w:pPr>
+        <w:bidi w:val="0"/>
+        <w:jc w:val="center"/>
+        <w:rPr>
+          <w:b/>
+          <w:bCs/>
+          <w:sz w:val="48"/>
+          <w:szCs w:val="48"/>
+          <w:u w:val="single"/>
+          <w:rtl/>
+        </w:rPr>
+      </w:pPr>
+      <w:r>
+        <w:rPr>
+          <w:rFonts w:hint="cs"/>
+          <w:b/>
+          <w:bCs/>
+          <w:sz w:val="48"/>
+          <w:szCs w:val="48"/>
+          <w:u w:val="single"/>
+          <w:rtl/>
+        </w:rPr>
+        <w:t>מורה - מרי גבע</w:t>
+      </w:r>
     </w:p>
     <w:p>
       <w:pPr>
@@ -83,10 +120,8 @@
           <w:tab w:val="left" w:pos="4826"/>
         </w:tabs>
         <w:rPr>
-          <w:rFonts w:hint="cs"/>
-          <w:sz w:val="28"/>
-          <w:szCs w:val="28"/>
-          <w:rtl/>
+          <w:sz w:val="28"/>
+          <w:szCs w:val="28"/>
         </w:rPr>
       </w:pPr>
       <w:r>
@@ -96,13 +131,13 @@
           <w:szCs w:val="48"/>
         </w:rPr>
         <w:drawing>
-          <wp:anchor distT="0" distB="0" distL="114300" distR="114300" simplePos="0" relativeHeight="251662336" behindDoc="0" locked="0" layoutInCell="1" allowOverlap="1" wp14:anchorId="5BA37CDE" wp14:editId="7D7D8AD9">
+          <wp:anchor distT="0" distB="0" distL="114300" distR="114300" simplePos="0" relativeHeight="251662336" behindDoc="0" locked="0" layoutInCell="1" allowOverlap="1" wp14:anchorId="5BA37CDE" wp14:editId="38EEF8E6">
             <wp:simplePos x="0" y="0"/>
             <wp:positionH relativeFrom="column">
               <wp:posOffset>3810</wp:posOffset>
             </wp:positionH>
             <wp:positionV relativeFrom="paragraph">
-              <wp:posOffset>4063461</wp:posOffset>
+              <wp:posOffset>3885565</wp:posOffset>
             </wp:positionV>
             <wp:extent cx="5365115" cy="3345180"/>
             <wp:effectExtent l="0" t="0" r="6985" b="7620"/>
@@ -165,13 +200,13 @@
           <w:szCs w:val="48"/>
         </w:rPr>
         <w:drawing>
-          <wp:anchor distT="0" distB="0" distL="114300" distR="114300" simplePos="0" relativeHeight="251659264" behindDoc="0" locked="0" layoutInCell="1" allowOverlap="1" wp14:anchorId="21C0F293" wp14:editId="5838DF67">
+          <wp:anchor distT="0" distB="0" distL="114300" distR="114300" simplePos="0" relativeHeight="251659264" behindDoc="0" locked="0" layoutInCell="1" allowOverlap="1" wp14:anchorId="21C0F293" wp14:editId="7A055085">
             <wp:simplePos x="0" y="0"/>
             <wp:positionH relativeFrom="column">
               <wp:posOffset>3810</wp:posOffset>
             </wp:positionH>
             <wp:positionV relativeFrom="paragraph">
-              <wp:posOffset>543021</wp:posOffset>
+              <wp:posOffset>365125</wp:posOffset>
             </wp:positionV>
             <wp:extent cx="5382260" cy="3346450"/>
             <wp:effectExtent l="0" t="0" r="8890" b="6350"/>
@@ -394,19 +429,308 @@
           <w:sz w:val="28"/>
           <w:szCs w:val="28"/>
           <w:u w:val="single"/>
-          <w:rtl/>
-        </w:rPr>
-      </w:pPr>
-      <w:r>
-        <w:rPr>
-          <w:rFonts w:hint="cs"/>
+        </w:rPr>
+      </w:pPr>
+    </w:p>
+    <w:p>
+      <w:pPr>
+        <w:tabs>
+          <w:tab w:val="left" w:pos="4826"/>
+        </w:tabs>
+        <w:bidi w:val="0"/>
+        <w:jc w:val="right"/>
+        <w:rPr>
           <w:b/>
           <w:bCs/>
           <w:sz w:val="28"/>
           <w:szCs w:val="28"/>
           <w:u w:val="single"/>
-          <w:rtl/>
-        </w:rPr>
+        </w:rPr>
+      </w:pPr>
+    </w:p>
+    <w:p>
+      <w:pPr>
+        <w:tabs>
+          <w:tab w:val="left" w:pos="4826"/>
+        </w:tabs>
+        <w:bidi w:val="0"/>
+        <w:jc w:val="right"/>
+        <w:rPr>
+          <w:b/>
+          <w:bCs/>
+          <w:sz w:val="28"/>
+          <w:szCs w:val="28"/>
+          <w:u w:val="single"/>
+        </w:rPr>
+      </w:pPr>
+    </w:p>
+    <w:p>
+      <w:pPr>
+        <w:tabs>
+          <w:tab w:val="left" w:pos="4826"/>
+        </w:tabs>
+        <w:bidi w:val="0"/>
+        <w:jc w:val="right"/>
+        <w:rPr>
+          <w:b/>
+          <w:bCs/>
+          <w:sz w:val="28"/>
+          <w:szCs w:val="28"/>
+          <w:u w:val="single"/>
+        </w:rPr>
+      </w:pPr>
+    </w:p>
+    <w:p>
+      <w:pPr>
+        <w:tabs>
+          <w:tab w:val="left" w:pos="4826"/>
+        </w:tabs>
+        <w:bidi w:val="0"/>
+        <w:jc w:val="right"/>
+        <w:rPr>
+          <w:b/>
+          <w:bCs/>
+          <w:sz w:val="28"/>
+          <w:szCs w:val="28"/>
+          <w:u w:val="single"/>
+        </w:rPr>
+      </w:pPr>
+    </w:p>
+    <w:p>
+      <w:pPr>
+        <w:tabs>
+          <w:tab w:val="left" w:pos="4826"/>
+        </w:tabs>
+        <w:bidi w:val="0"/>
+        <w:jc w:val="right"/>
+        <w:rPr>
+          <w:b/>
+          <w:bCs/>
+          <w:sz w:val="28"/>
+          <w:szCs w:val="28"/>
+          <w:u w:val="single"/>
+        </w:rPr>
+      </w:pPr>
+    </w:p>
+    <w:p>
+      <w:pPr>
+        <w:tabs>
+          <w:tab w:val="left" w:pos="4826"/>
+        </w:tabs>
+        <w:bidi w:val="0"/>
+        <w:jc w:val="right"/>
+        <w:rPr>
+          <w:b/>
+          <w:bCs/>
+          <w:sz w:val="28"/>
+          <w:szCs w:val="28"/>
+          <w:u w:val="single"/>
+        </w:rPr>
+      </w:pPr>
+    </w:p>
+    <w:p>
+      <w:pPr>
+        <w:tabs>
+          <w:tab w:val="left" w:pos="4826"/>
+        </w:tabs>
+        <w:bidi w:val="0"/>
+        <w:jc w:val="right"/>
+        <w:rPr>
+          <w:b/>
+          <w:bCs/>
+          <w:sz w:val="28"/>
+          <w:szCs w:val="28"/>
+          <w:u w:val="single"/>
+        </w:rPr>
+      </w:pPr>
+    </w:p>
+    <w:p>
+      <w:pPr>
+        <w:tabs>
+          <w:tab w:val="left" w:pos="4826"/>
+        </w:tabs>
+        <w:bidi w:val="0"/>
+        <w:jc w:val="right"/>
+        <w:rPr>
+          <w:b/>
+          <w:bCs/>
+          <w:sz w:val="28"/>
+          <w:szCs w:val="28"/>
+          <w:u w:val="single"/>
+        </w:rPr>
+      </w:pPr>
+    </w:p>
+    <w:p>
+      <w:pPr>
+        <w:tabs>
+          <w:tab w:val="left" w:pos="4826"/>
+        </w:tabs>
+        <w:bidi w:val="0"/>
+        <w:jc w:val="right"/>
+        <w:rPr>
+          <w:b/>
+          <w:bCs/>
+          <w:sz w:val="28"/>
+          <w:szCs w:val="28"/>
+          <w:u w:val="single"/>
+        </w:rPr>
+      </w:pPr>
+    </w:p>
+    <w:p>
+      <w:pPr>
+        <w:tabs>
+          <w:tab w:val="left" w:pos="4826"/>
+        </w:tabs>
+        <w:bidi w:val="0"/>
+        <w:jc w:val="right"/>
+        <w:rPr>
+          <w:b/>
+          <w:bCs/>
+          <w:sz w:val="28"/>
+          <w:szCs w:val="28"/>
+          <w:u w:val="single"/>
+        </w:rPr>
+      </w:pPr>
+    </w:p>
+    <w:p>
+      <w:pPr>
+        <w:tabs>
+          <w:tab w:val="left" w:pos="4826"/>
+        </w:tabs>
+        <w:bidi w:val="0"/>
+        <w:jc w:val="right"/>
+        <w:rPr>
+          <w:b/>
+          <w:bCs/>
+          <w:sz w:val="28"/>
+          <w:szCs w:val="28"/>
+          <w:u w:val="single"/>
+        </w:rPr>
+      </w:pPr>
+    </w:p>
+    <w:p>
+      <w:pPr>
+        <w:tabs>
+          <w:tab w:val="left" w:pos="4826"/>
+        </w:tabs>
+        <w:bidi w:val="0"/>
+        <w:jc w:val="right"/>
+        <w:rPr>
+          <w:b/>
+          <w:bCs/>
+          <w:sz w:val="28"/>
+          <w:szCs w:val="28"/>
+          <w:u w:val="single"/>
+        </w:rPr>
+      </w:pPr>
+    </w:p>
+    <w:p>
+      <w:pPr>
+        <w:tabs>
+          <w:tab w:val="left" w:pos="4826"/>
+        </w:tabs>
+        <w:bidi w:val="0"/>
+        <w:jc w:val="right"/>
+        <w:rPr>
+          <w:b/>
+          <w:bCs/>
+          <w:sz w:val="28"/>
+          <w:szCs w:val="28"/>
+          <w:u w:val="single"/>
+        </w:rPr>
+      </w:pPr>
+    </w:p>
+    <w:p>
+      <w:pPr>
+        <w:tabs>
+          <w:tab w:val="left" w:pos="4826"/>
+        </w:tabs>
+        <w:bidi w:val="0"/>
+        <w:jc w:val="right"/>
+        <w:rPr>
+          <w:b/>
+          <w:bCs/>
+          <w:sz w:val="28"/>
+          <w:szCs w:val="28"/>
+          <w:u w:val="single"/>
+        </w:rPr>
+      </w:pPr>
+    </w:p>
+    <w:p>
+      <w:pPr>
+        <w:tabs>
+          <w:tab w:val="left" w:pos="4826"/>
+        </w:tabs>
+        <w:bidi w:val="0"/>
+        <w:jc w:val="right"/>
+        <w:rPr>
+          <w:b/>
+          <w:bCs/>
+          <w:sz w:val="28"/>
+          <w:szCs w:val="28"/>
+          <w:u w:val="single"/>
+        </w:rPr>
+      </w:pPr>
+    </w:p>
+    <w:p>
+      <w:pPr>
+        <w:tabs>
+          <w:tab w:val="left" w:pos="4826"/>
+        </w:tabs>
+        <w:bidi w:val="0"/>
+        <w:jc w:val="right"/>
+        <w:rPr>
+          <w:b/>
+          <w:bCs/>
+          <w:sz w:val="28"/>
+          <w:szCs w:val="28"/>
+          <w:u w:val="single"/>
+        </w:rPr>
+      </w:pPr>
+    </w:p>
+    <w:p>
+      <w:pPr>
+        <w:tabs>
+          <w:tab w:val="left" w:pos="4826"/>
+        </w:tabs>
+        <w:bidi w:val="0"/>
+        <w:jc w:val="right"/>
+        <w:rPr>
+          <w:b/>
+          <w:bCs/>
+          <w:sz w:val="28"/>
+          <w:szCs w:val="28"/>
+          <w:u w:val="single"/>
+        </w:rPr>
+      </w:pPr>
+    </w:p>
+    <w:p>
+      <w:pPr>
+        <w:tabs>
+          <w:tab w:val="left" w:pos="4826"/>
+        </w:tabs>
+        <w:bidi w:val="0"/>
+        <w:jc w:val="right"/>
+        <w:rPr>
+          <w:b/>
+          <w:bCs/>
+          <w:sz w:val="28"/>
+          <w:szCs w:val="28"/>
+          <w:u w:val="single"/>
+          <w:rtl/>
+        </w:rPr>
+      </w:pPr>
+      <w:r>
+        <w:rPr>
+          <w:rFonts w:hint="cs"/>
+          <w:b/>
+          <w:bCs/>
+          <w:sz w:val="28"/>
+          <w:szCs w:val="28"/>
+          <w:u w:val="single"/>
+          <w:rtl/>
+        </w:rPr>
+        <w:lastRenderedPageBreak/>
         <w:t>חלק ב':</w:t>
       </w:r>
     </w:p>
@@ -831,6 +1155,160 @@
           <w:sz w:val="28"/>
           <w:szCs w:val="28"/>
           <w:rtl/>
+        </w:rPr>
+      </w:pPr>
+    </w:p>
+    <w:p>
+      <w:pPr>
+        <w:tabs>
+          <w:tab w:val="left" w:pos="4826"/>
+        </w:tabs>
+        <w:rPr>
+          <w:b/>
+          <w:bCs/>
+          <w:sz w:val="28"/>
+          <w:szCs w:val="28"/>
+          <w:u w:val="single"/>
+        </w:rPr>
+      </w:pPr>
+    </w:p>
+    <w:p>
+      <w:pPr>
+        <w:tabs>
+          <w:tab w:val="left" w:pos="4826"/>
+        </w:tabs>
+        <w:rPr>
+          <w:b/>
+          <w:bCs/>
+          <w:sz w:val="28"/>
+          <w:szCs w:val="28"/>
+          <w:u w:val="single"/>
+        </w:rPr>
+      </w:pPr>
+    </w:p>
+    <w:p>
+      <w:pPr>
+        <w:tabs>
+          <w:tab w:val="left" w:pos="4826"/>
+        </w:tabs>
+        <w:rPr>
+          <w:b/>
+          <w:bCs/>
+          <w:sz w:val="28"/>
+          <w:szCs w:val="28"/>
+          <w:u w:val="single"/>
+        </w:rPr>
+      </w:pPr>
+    </w:p>
+    <w:p>
+      <w:pPr>
+        <w:tabs>
+          <w:tab w:val="left" w:pos="4826"/>
+        </w:tabs>
+        <w:rPr>
+          <w:b/>
+          <w:bCs/>
+          <w:sz w:val="28"/>
+          <w:szCs w:val="28"/>
+          <w:u w:val="single"/>
+        </w:rPr>
+      </w:pPr>
+    </w:p>
+    <w:p>
+      <w:pPr>
+        <w:tabs>
+          <w:tab w:val="left" w:pos="4826"/>
+        </w:tabs>
+        <w:rPr>
+          <w:b/>
+          <w:bCs/>
+          <w:sz w:val="28"/>
+          <w:szCs w:val="28"/>
+          <w:u w:val="single"/>
+        </w:rPr>
+      </w:pPr>
+    </w:p>
+    <w:p>
+      <w:pPr>
+        <w:tabs>
+          <w:tab w:val="left" w:pos="4826"/>
+        </w:tabs>
+        <w:rPr>
+          <w:b/>
+          <w:bCs/>
+          <w:sz w:val="28"/>
+          <w:szCs w:val="28"/>
+          <w:u w:val="single"/>
+        </w:rPr>
+      </w:pPr>
+    </w:p>
+    <w:p>
+      <w:pPr>
+        <w:tabs>
+          <w:tab w:val="left" w:pos="4826"/>
+        </w:tabs>
+        <w:rPr>
+          <w:b/>
+          <w:bCs/>
+          <w:sz w:val="28"/>
+          <w:szCs w:val="28"/>
+          <w:u w:val="single"/>
+        </w:rPr>
+      </w:pPr>
+    </w:p>
+    <w:p>
+      <w:pPr>
+        <w:tabs>
+          <w:tab w:val="left" w:pos="4826"/>
+        </w:tabs>
+        <w:rPr>
+          <w:b/>
+          <w:bCs/>
+          <w:sz w:val="28"/>
+          <w:szCs w:val="28"/>
+          <w:u w:val="single"/>
+        </w:rPr>
+      </w:pPr>
+    </w:p>
+    <w:p>
+      <w:pPr>
+        <w:tabs>
+          <w:tab w:val="left" w:pos="4826"/>
+        </w:tabs>
+        <w:rPr>
+          <w:b/>
+          <w:bCs/>
+          <w:sz w:val="28"/>
+          <w:szCs w:val="28"/>
+          <w:u w:val="single"/>
+        </w:rPr>
+      </w:pPr>
+    </w:p>
+    <w:p>
+      <w:pPr>
+        <w:tabs>
+          <w:tab w:val="left" w:pos="4826"/>
+        </w:tabs>
+        <w:rPr>
+          <w:b/>
+          <w:bCs/>
+          <w:sz w:val="28"/>
+          <w:szCs w:val="28"/>
+          <w:u w:val="single"/>
+        </w:rPr>
+      </w:pPr>
+    </w:p>
+    <w:p>
+      <w:pPr>
+        <w:tabs>
+          <w:tab w:val="left" w:pos="4826"/>
+        </w:tabs>
+        <w:rPr>
+          <w:b/>
+          <w:bCs/>
+          <w:sz w:val="28"/>
+          <w:szCs w:val="28"/>
+          <w:u w:val="single"/>
         </w:rPr>
       </w:pPr>
     </w:p>
@@ -2966,7 +3444,6 @@
           <w:sz w:val="28"/>
           <w:szCs w:val="28"/>
           <w:rtl/>
-          <w:lang w:val="he-IL"/>
         </w:rPr>
         <mc:AlternateContent>
           <mc:Choice Requires="wps">
@@ -3023,7 +3500,7 @@
           </mc:Choice>
           <mc:Fallback>
             <w:pict>
-              <v:shapetype w14:anchorId="0390AAF3" id="_x0000_t32" coordsize="21600,21600" o:spt="32" o:oned="t" path="m,l21600,21600e" filled="f">
+              <v:shapetype w14:anchorId="567EADD9" id="_x0000_t32" coordsize="21600,21600" o:spt="32" o:oned="t" path="m,l21600,21600e" filled="f">
                 <v:path arrowok="t" fillok="f" o:connecttype="none"/>
                 <o:lock v:ext="edit" shapetype="t"/>
               </v:shapetype>
@@ -3040,7 +3517,6 @@
           <w:sz w:val="28"/>
           <w:szCs w:val="28"/>
           <w:rtl/>
-          <w:lang w:val="he-IL"/>
         </w:rPr>
         <mc:AlternateContent>
           <mc:Choice Requires="wps">
@@ -3097,7 +3573,7 @@
           </mc:Choice>
           <mc:Fallback>
             <w:pict>
-              <v:shape w14:anchorId="56492C8B" id="Straight Arrow Connector 17" o:spid="_x0000_s1026" type="#_x0000_t32" style="position:absolute;margin-left:204.7pt;margin-top:63.8pt;width:104.25pt;height:46.35pt;z-index:251301376;visibility:visible;mso-wrap-style:square;mso-wrap-distance-left:9pt;mso-wrap-distance-top:0;mso-wrap-distance-right:9pt;mso-wrap-distance-bottom:0;mso-position-horizontal:absolute;mso-position-horizontal-relative:text;mso-position-vertical:absolute;mso-position-vertical-relative:text" o:gfxdata="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" strokecolor="#3c6abe [3044]">
+              <v:shape w14:anchorId="22EC0E0A" id="Straight Arrow Connector 17" o:spid="_x0000_s1026" type="#_x0000_t32" style="position:absolute;margin-left:204.7pt;margin-top:63.8pt;width:104.25pt;height:46.35pt;z-index:251301376;visibility:visible;mso-wrap-style:square;mso-wrap-distance-left:9pt;mso-wrap-distance-top:0;mso-wrap-distance-right:9pt;mso-wrap-distance-bottom:0;mso-position-horizontal:absolute;mso-position-horizontal-relative:text;mso-position-vertical:absolute;mso-position-vertical-relative:text" o:gfxdata="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" strokecolor="#3c6abe [3044]">
                 <v:stroke endarrow="block"/>
               </v:shape>
             </w:pict>
@@ -3173,7 +3649,6 @@
           <w:sz w:val="28"/>
           <w:szCs w:val="28"/>
           <w:rtl/>
-          <w:lang w:val="he-IL"/>
         </w:rPr>
         <mc:AlternateContent>
           <mc:Choice Requires="wps">
@@ -3230,7 +3705,7 @@
           </mc:Choice>
           <mc:Fallback>
             <w:pict>
-              <v:shape w14:anchorId="101DA478" id="Straight Arrow Connector 18" o:spid="_x0000_s1026" type="#_x0000_t32" style="position:absolute;margin-left:218.25pt;margin-top:63.8pt;width:103.5pt;height:47.1pt;flip:x y;z-index:251354624;visibility:visible;mso-wrap-style:square;mso-wrap-distance-left:9pt;mso-wrap-distance-top:0;mso-wrap-distance-right:9pt;mso-wrap-distance-bottom:0;mso-position-horizontal:absolute;mso-position-horizontal-relative:text;mso-position-vertical:absolute;mso-position-vertical-relative:text" o:gfxdata="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" strokecolor="#3c6abe [3044]">
+              <v:shape w14:anchorId="49D4BED8" id="Straight Arrow Connector 18" o:spid="_x0000_s1026" type="#_x0000_t32" style="position:absolute;margin-left:218.25pt;margin-top:63.8pt;width:103.5pt;height:47.1pt;flip:x y;z-index:251354624;visibility:visible;mso-wrap-style:square;mso-wrap-distance-left:9pt;mso-wrap-distance-top:0;mso-wrap-distance-right:9pt;mso-wrap-distance-bottom:0;mso-position-horizontal:absolute;mso-position-horizontal-relative:text;mso-position-vertical:absolute;mso-position-vertical-relative:text" o:gfxdata="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" strokecolor="#3c6abe [3044]">
                 <v:stroke endarrow="block"/>
               </v:shape>
             </w:pict>
@@ -3436,7 +3911,7 @@
           </mc:Choice>
           <mc:Fallback>
             <w:pict>
-              <v:shape w14:anchorId="225768DB" id="Straight Arrow Connector 19" o:spid="_x0000_s1026" type="#_x0000_t32" style="position:absolute;margin-left:155.25pt;margin-top:167.9pt;width:98.25pt;height:1.5pt;flip:x;z-index:251468288;visibility:visible;mso-wrap-style:square;mso-wrap-distance-left:9pt;mso-wrap-distance-top:0;mso-wrap-distance-right:9pt;mso-wrap-distance-bottom:0;mso-position-horizontal:absolute;mso-position-horizontal-relative:text;mso-position-vertical:absolute;mso-position-vertical-relative:text" o:gfxdata="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" strokecolor="#3c6abe [3044]">
+              <v:shape w14:anchorId="1B9A8D07" id="Straight Arrow Connector 19" o:spid="_x0000_s1026" type="#_x0000_t32" style="position:absolute;margin-left:155.25pt;margin-top:167.9pt;width:98.25pt;height:1.5pt;flip:x;z-index:251468288;visibility:visible;mso-wrap-style:square;mso-wrap-distance-left:9pt;mso-wrap-distance-top:0;mso-wrap-distance-right:9pt;mso-wrap-distance-bottom:0;mso-position-horizontal:absolute;mso-position-horizontal-relative:text;mso-position-vertical:absolute;mso-position-vertical-relative:text" o:gfxdata="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" strokecolor="#3c6abe [3044]">
                 <v:stroke endarrow="block"/>
               </v:shape>
             </w:pict>
@@ -3711,7 +4186,7 @@
           </mc:Choice>
           <mc:Fallback>
             <w:pict>
-              <v:shape w14:anchorId="479E7EC6" id="Straight Arrow Connector 23" o:spid="_x0000_s1026" type="#_x0000_t32" style="position:absolute;margin-left:21.75pt;margin-top:227.9pt;width:0;height:50.55pt;z-index:251522560;visibility:visible;mso-wrap-style:square;mso-wrap-distance-left:9pt;mso-wrap-distance-top:0;mso-wrap-distance-right:9pt;mso-wrap-distance-bottom:0;mso-position-horizontal:absolute;mso-position-horizontal-relative:text;mso-position-vertical:absolute;mso-position-vertical-relative:text" o:gfxdata="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" strokecolor="#3c6abe [3044]">
+              <v:shape w14:anchorId="360DC53F" id="Straight Arrow Connector 23" o:spid="_x0000_s1026" type="#_x0000_t32" style="position:absolute;margin-left:21.75pt;margin-top:227.9pt;width:0;height:50.55pt;z-index:251522560;visibility:visible;mso-wrap-style:square;mso-wrap-distance-left:9pt;mso-wrap-distance-top:0;mso-wrap-distance-right:9pt;mso-wrap-distance-bottom:0;mso-position-horizontal:absolute;mso-position-horizontal-relative:text;mso-position-vertical:absolute;mso-position-vertical-relative:text" o:gfxdata="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" strokecolor="#3c6abe [3044]">
                 <v:stroke endarrow="block"/>
               </v:shape>
             </w:pict>
@@ -3779,7 +4254,7 @@
           </mc:Choice>
           <mc:Fallback>
             <w:pict>
-              <v:shape w14:anchorId="6B0062B5" id="Straight Arrow Connector 24" o:spid="_x0000_s1026" type="#_x0000_t32" style="position:absolute;margin-left:65.25pt;margin-top:228.2pt;width:123.75pt;height:50.55pt;z-index:251632128;visibility:visible;mso-wrap-style:square;mso-wrap-distance-left:9pt;mso-wrap-distance-top:0;mso-wrap-distance-right:9pt;mso-wrap-distance-bottom:0;mso-position-horizontal:absolute;mso-position-horizontal-relative:text;mso-position-vertical:absolute;mso-position-vertical-relative:text" o:gfxdata="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" strokecolor="#3c6abe [3044]">
+              <v:shape w14:anchorId="7618FDCB" id="Straight Arrow Connector 24" o:spid="_x0000_s1026" type="#_x0000_t32" style="position:absolute;margin-left:65.25pt;margin-top:228.2pt;width:123.75pt;height:50.55pt;z-index:251632128;visibility:visible;mso-wrap-style:square;mso-wrap-distance-left:9pt;mso-wrap-distance-top:0;mso-wrap-distance-right:9pt;mso-wrap-distance-bottom:0;mso-position-horizontal:absolute;mso-position-horizontal-relative:text;mso-position-vertical:absolute;mso-position-vertical-relative:text" o:gfxdata="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" strokecolor="#3c6abe [3044]">
                 <v:stroke endarrow="block"/>
               </v:shape>
             </w:pict>
@@ -3847,7 +4322,7 @@
           </mc:Choice>
           <mc:Fallback>
             <w:pict>
-              <v:shape w14:anchorId="5F17E08B" id="Straight Arrow Connector 25" o:spid="_x0000_s1026" type="#_x0000_t32" style="position:absolute;margin-left:96.75pt;margin-top:227.9pt;width:270.75pt;height:50.85pt;z-index:251755008;visibility:visible;mso-wrap-style:square;mso-wrap-distance-left:9pt;mso-wrap-distance-top:0;mso-wrap-distance-right:9pt;mso-wrap-distance-bottom:0;mso-position-horizontal:absolute;mso-position-horizontal-relative:text;mso-position-vertical:absolute;mso-position-vertical-relative:text" o:gfxdata="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" strokecolor="#3c6abe [3044]">
+              <v:shape w14:anchorId="4793F016" id="Straight Arrow Connector 25" o:spid="_x0000_s1026" type="#_x0000_t32" style="position:absolute;margin-left:96.75pt;margin-top:227.9pt;width:270.75pt;height:50.85pt;z-index:251755008;visibility:visible;mso-wrap-style:square;mso-wrap-distance-left:9pt;mso-wrap-distance-top:0;mso-wrap-distance-right:9pt;mso-wrap-distance-bottom:0;mso-position-horizontal:absolute;mso-position-horizontal-relative:text;mso-position-vertical:absolute;mso-position-vertical-relative:text" o:gfxdata="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" strokecolor="#3c6abe [3044]">
                 <v:stroke endarrow="block"/>
               </v:shape>
             </w:pict>
@@ -4128,7 +4603,7 @@
           </mc:Choice>
           <mc:Fallback>
             <w:pict>
-              <v:shape w14:anchorId="76FEE22C" id="Straight Arrow Connector 29" o:spid="_x0000_s1026" type="#_x0000_t32" style="position:absolute;margin-left:42.8pt;margin-top:384.95pt;width:282pt;height:70.5pt;z-index:252032512;visibility:visible;mso-wrap-style:square;mso-width-percent:0;mso-height-percent:0;mso-wrap-distance-left:9pt;mso-wrap-distance-top:0;mso-wrap-distance-right:9pt;mso-wrap-distance-bottom:0;mso-position-horizontal:absolute;mso-position-horizontal-relative:text;mso-position-vertical:absolute;mso-position-vertical-relative:text;mso-width-percent:0;mso-height-percent:0;mso-width-relative:margin;mso-height-relative:margin" o:gfxdata="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" strokecolor="#3c6abe [3044]">
+              <v:shape w14:anchorId="32BBC75A" id="Straight Arrow Connector 29" o:spid="_x0000_s1026" type="#_x0000_t32" style="position:absolute;margin-left:42.8pt;margin-top:384.95pt;width:282pt;height:70.5pt;z-index:252032512;visibility:visible;mso-wrap-style:square;mso-width-percent:0;mso-height-percent:0;mso-wrap-distance-left:9pt;mso-wrap-distance-top:0;mso-wrap-distance-right:9pt;mso-wrap-distance-bottom:0;mso-position-horizontal:absolute;mso-position-horizontal-relative:text;mso-position-vertical:absolute;mso-position-vertical-relative:text;mso-width-percent:0;mso-height-percent:0;mso-width-relative:margin;mso-height-relative:margin" o:gfxdata="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" strokecolor="#3c6abe [3044]">
                 <v:stroke endarrow="block"/>
               </v:shape>
             </w:pict>
@@ -4202,7 +4677,7 @@
           </mc:Choice>
           <mc:Fallback>
             <w:pict>
-              <v:shape w14:anchorId="72667FB0" id="Straight Arrow Connector 30" o:spid="_x0000_s1026" type="#_x0000_t32" style="position:absolute;margin-left:208.5pt;margin-top:384.2pt;width:170.25pt;height:1in;z-index:252275200;visibility:visible;mso-wrap-style:square;mso-width-percent:0;mso-height-percent:0;mso-wrap-distance-left:9pt;mso-wrap-distance-top:0;mso-wrap-distance-right:9pt;mso-wrap-distance-bottom:0;mso-position-horizontal:absolute;mso-position-horizontal-relative:text;mso-position-vertical:absolute;mso-position-vertical-relative:text;mso-width-percent:0;mso-height-percent:0;mso-width-relative:margin;mso-height-relative:margin" o:gfxdata="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" strokecolor="#3c6abe [3044]">
+              <v:shape w14:anchorId="0FD8446C" id="Straight Arrow Connector 30" o:spid="_x0000_s1026" type="#_x0000_t32" style="position:absolute;margin-left:208.5pt;margin-top:384.2pt;width:170.25pt;height:1in;z-index:252275200;visibility:visible;mso-wrap-style:square;mso-width-percent:0;mso-height-percent:0;mso-wrap-distance-left:9pt;mso-wrap-distance-top:0;mso-wrap-distance-right:9pt;mso-wrap-distance-bottom:0;mso-position-horizontal:absolute;mso-position-horizontal-relative:text;mso-position-vertical:absolute;mso-position-vertical-relative:text;mso-width-percent:0;mso-height-percent:0;mso-width-relative:margin;mso-height-relative:margin" o:gfxdata="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" strokecolor="#3c6abe [3044]">
                 <v:stroke endarrow="block"/>
               </v:shape>
             </w:pict>
@@ -4270,7 +4745,7 @@
           </mc:Choice>
           <mc:Fallback>
             <w:pict>
-              <v:shape w14:anchorId="4707F6B1" id="Straight Arrow Connector 31" o:spid="_x0000_s1026" type="#_x0000_t32" style="position:absolute;margin-left:411pt;margin-top:385.7pt;width:2.25pt;height:71.25pt;z-index:251974144;visibility:visible;mso-wrap-style:square;mso-wrap-distance-left:9pt;mso-wrap-distance-top:0;mso-wrap-distance-right:9pt;mso-wrap-distance-bottom:0;mso-position-horizontal:absolute;mso-position-horizontal-relative:text;mso-position-vertical:absolute;mso-position-vertical-relative:text" o:gfxdata="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" strokecolor="#3c6abe [3044]">
+              <v:shape w14:anchorId="2ED1673D" id="Straight Arrow Connector 31" o:spid="_x0000_s1026" type="#_x0000_t32" style="position:absolute;margin-left:411pt;margin-top:385.7pt;width:2.25pt;height:71.25pt;z-index:251974144;visibility:visible;mso-wrap-style:square;mso-wrap-distance-left:9pt;mso-wrap-distance-top:0;mso-wrap-distance-right:9pt;mso-wrap-distance-bottom:0;mso-position-horizontal:absolute;mso-position-horizontal-relative:text;mso-position-vertical:absolute;mso-position-vertical-relative:text" o:gfxdata="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" strokecolor="#3c6abe [3044]">
                 <v:stroke endarrow="block"/>
               </v:shape>
             </w:pict>
@@ -4338,7 +4813,7 @@
           </mc:Choice>
           <mc:Fallback>
             <w:pict>
-              <v:shape w14:anchorId="6B18D032" id="Straight Arrow Connector 32" o:spid="_x0000_s1026" type="#_x0000_t32" style="position:absolute;margin-left:33.75pt;margin-top:386.45pt;width:278.25pt;height:71.25pt;flip:x y;z-index:252086784;visibility:visible;mso-wrap-style:square;mso-wrap-distance-left:9pt;mso-wrap-distance-top:0;mso-wrap-distance-right:9pt;mso-wrap-distance-bottom:0;mso-position-horizontal:absolute;mso-position-horizontal-relative:text;mso-position-vertical:absolute;mso-position-vertical-relative:text" o:gfxdata="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" strokecolor="#3c6abe [3044]">
+              <v:shape w14:anchorId="4F10739A" id="Straight Arrow Connector 32" o:spid="_x0000_s1026" type="#_x0000_t32" style="position:absolute;margin-left:33.75pt;margin-top:386.45pt;width:278.25pt;height:71.25pt;flip:x y;z-index:252086784;visibility:visible;mso-wrap-style:square;mso-wrap-distance-left:9pt;mso-wrap-distance-top:0;mso-wrap-distance-right:9pt;mso-wrap-distance-bottom:0;mso-position-horizontal:absolute;mso-position-horizontal-relative:text;mso-position-vertical:absolute;mso-position-vertical-relative:text" o:gfxdata="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" strokecolor="#3c6abe [3044]">
                 <v:stroke endarrow="block"/>
               </v:shape>
             </w:pict>
@@ -4412,7 +4887,7 @@
           </mc:Choice>
           <mc:Fallback>
             <w:pict>
-              <v:shape w14:anchorId="2FF33AA5" id="Straight Arrow Connector 33" o:spid="_x0000_s1026" type="#_x0000_t32" style="position:absolute;margin-left:201.75pt;margin-top:387.2pt;width:166.5pt;height:70.5pt;flip:x y;z-index:252141056;visibility:visible;mso-wrap-style:square;mso-width-percent:0;mso-height-percent:0;mso-wrap-distance-left:9pt;mso-wrap-distance-top:0;mso-wrap-distance-right:9pt;mso-wrap-distance-bottom:0;mso-position-horizontal:absolute;mso-position-horizontal-relative:text;mso-position-vertical:absolute;mso-position-vertical-relative:text;mso-width-percent:0;mso-height-percent:0;mso-width-relative:margin;mso-height-relative:margin" o:gfxdata="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" strokecolor="#3c6abe [3044]">
+              <v:shape w14:anchorId="5D659900" id="Straight Arrow Connector 33" o:spid="_x0000_s1026" type="#_x0000_t32" style="position:absolute;margin-left:201.75pt;margin-top:387.2pt;width:166.5pt;height:70.5pt;flip:x y;z-index:252141056;visibility:visible;mso-wrap-style:square;mso-width-percent:0;mso-height-percent:0;mso-wrap-distance-left:9pt;mso-wrap-distance-top:0;mso-wrap-distance-right:9pt;mso-wrap-distance-bottom:0;mso-position-horizontal:absolute;mso-position-horizontal-relative:text;mso-position-vertical:absolute;mso-position-vertical-relative:text;mso-width-percent:0;mso-height-percent:0;mso-width-relative:margin;mso-height-relative:margin" o:gfxdata="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" strokecolor="#3c6abe [3044]">
                 <v:stroke endarrow="block"/>
               </v:shape>
             </w:pict>
@@ -4480,7 +4955,7 @@
           </mc:Choice>
           <mc:Fallback>
             <w:pict>
-              <v:shape w14:anchorId="31D804BC" id="Straight Arrow Connector 34" o:spid="_x0000_s1026" type="#_x0000_t32" style="position:absolute;margin-left:404.25pt;margin-top:386.45pt;width:2.25pt;height:69.75pt;flip:x y;z-index:252195328;visibility:visible;mso-wrap-style:square;mso-wrap-distance-left:9pt;mso-wrap-distance-top:0;mso-wrap-distance-right:9pt;mso-wrap-distance-bottom:0;mso-position-horizontal:absolute;mso-position-horizontal-relative:text;mso-position-vertical:absolute;mso-position-vertical-relative:text" o:gfxdata="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" strokecolor="#3c6abe [3044]">
+              <v:shape w14:anchorId="61E6CF66" id="Straight Arrow Connector 34" o:spid="_x0000_s1026" type="#_x0000_t32" style="position:absolute;margin-left:404.25pt;margin-top:386.45pt;width:2.25pt;height:69.75pt;flip:x y;z-index:252195328;visibility:visible;mso-wrap-style:square;mso-wrap-distance-left:9pt;mso-wrap-distance-top:0;mso-wrap-distance-right:9pt;mso-wrap-distance-bottom:0;mso-position-horizontal:absolute;mso-position-horizontal-relative:text;mso-position-vertical:absolute;mso-position-vertical-relative:text" o:gfxdata="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" strokecolor="#3c6abe [3044]">
                 <v:stroke endarrow="block"/>
               </v:shape>
             </w:pict>
@@ -4556,7 +5031,7 @@
           </mc:Choice>
           <mc:Fallback>
             <w:pict>
-              <v:shapetype w14:anchorId="77E6D9E1" id="_x0000_t34" coordsize="21600,21600" o:spt="34" o:oned="t" adj="10800" path="m,l@0,0@0,21600,21600,21600e" filled="f">
+              <v:shapetype w14:anchorId="38D1E8C5" id="_x0000_t34" coordsize="21600,21600" o:spt="34" o:oned="t" adj="10800" path="m,l@0,0@0,21600,21600,21600e" filled="f">
                 <v:stroke joinstyle="miter"/>
                 <v:formulas>
                   <v:f eqn="val #0"/>
@@ -4580,7 +5055,6 @@
           <w:sz w:val="28"/>
           <w:szCs w:val="28"/>
           <w:rtl/>
-          <w:lang w:val="he-IL"/>
         </w:rPr>
         <mc:AlternateContent>
           <mc:Choice Requires="wps">
@@ -4637,7 +5111,7 @@
           </mc:Choice>
           <mc:Fallback>
             <w:pict>
-              <v:shape w14:anchorId="537E0C51" id="Straight Arrow Connector 13" o:spid="_x0000_s1026" type="#_x0000_t32" style="position:absolute;margin-left:62.25pt;margin-top:63.8pt;width:130.5pt;height:41.1pt;flip:x;z-index:251111936;visibility:visible;mso-wrap-style:square;mso-wrap-distance-left:9pt;mso-wrap-distance-top:0;mso-wrap-distance-right:9pt;mso-wrap-distance-bottom:0;mso-position-horizontal:absolute;mso-position-horizontal-relative:text;mso-position-vertical:absolute;mso-position-vertical-relative:text" o:gfxdata="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" strokecolor="#3c6abe [3044]">
+              <v:shape w14:anchorId="2502D269" id="Straight Arrow Connector 13" o:spid="_x0000_s1026" type="#_x0000_t32" style="position:absolute;margin-left:62.25pt;margin-top:63.8pt;width:130.5pt;height:41.1pt;flip:x;z-index:251111936;visibility:visible;mso-wrap-style:square;mso-wrap-distance-left:9pt;mso-wrap-distance-top:0;mso-wrap-distance-right:9pt;mso-wrap-distance-bottom:0;mso-position-horizontal:absolute;mso-position-horizontal-relative:text;mso-position-vertical:absolute;mso-position-vertical-relative:text" o:gfxdata="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" strokecolor="#3c6abe [3044]">
                 <v:stroke endarrow="block"/>
               </v:shape>
             </w:pict>
@@ -4650,7 +5124,6 @@
           <w:sz w:val="28"/>
           <w:szCs w:val="28"/>
           <w:rtl/>
-          <w:lang w:val="he-IL"/>
         </w:rPr>
         <mc:AlternateContent>
           <mc:Choice Requires="wps">
@@ -4713,7 +5186,7 @@
           </mc:Choice>
           <mc:Fallback>
             <w:pict>
-              <v:shape w14:anchorId="291CE2A6" id="Straight Arrow Connector 15" o:spid="_x0000_s1026" type="#_x0000_t32" style="position:absolute;margin-left:72.7pt;margin-top:67.4pt;width:123.75pt;height:39pt;flip:y;z-index:251187712;visibility:visible;mso-wrap-style:square;mso-width-percent:0;mso-height-percent:0;mso-wrap-distance-left:9pt;mso-wrap-distance-top:0;mso-wrap-distance-right:9pt;mso-wrap-distance-bottom:0;mso-position-horizontal:absolute;mso-position-horizontal-relative:text;mso-position-vertical:absolute;mso-position-vertical-relative:text;mso-width-percent:0;mso-height-percent:0;mso-width-relative:margin;mso-height-relative:margin" o:gfxdata="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" strokecolor="#3c6abe [3044]">
+              <v:shape w14:anchorId="3404093F" id="Straight Arrow Connector 15" o:spid="_x0000_s1026" type="#_x0000_t32" style="position:absolute;margin-left:72.7pt;margin-top:67.4pt;width:123.75pt;height:39pt;flip:y;z-index:251187712;visibility:visible;mso-wrap-style:square;mso-width-percent:0;mso-height-percent:0;mso-wrap-distance-left:9pt;mso-wrap-distance-top:0;mso-wrap-distance-right:9pt;mso-wrap-distance-bottom:0;mso-position-horizontal:absolute;mso-position-horizontal-relative:text;mso-position-vertical:absolute;mso-position-vertical-relative:text;mso-width-percent:0;mso-height-percent:0;mso-width-relative:margin;mso-height-relative:margin" o:gfxdata="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" strokecolor="#3c6abe [3044]">
                 <v:stroke endarrow="block"/>
               </v:shape>
             </w:pict>
@@ -4837,7 +5310,7 @@
           </mc:Choice>
           <mc:Fallback>
             <w:pict>
-              <v:shape w14:anchorId="6915A3B0" id="Connector: Elbow 37" o:spid="_x0000_s1026" type="#_x0000_t34" style="position:absolute;margin-left:272.3pt;margin-top:6.85pt;width:193.9pt;height:468.3pt;flip:x y;z-index:252216832;visibility:visible;mso-wrap-style:square;mso-width-percent:0;mso-height-percent:0;mso-wrap-distance-left:9pt;mso-wrap-distance-top:0;mso-wrap-distance-right:9pt;mso-wrap-distance-bottom:0;mso-position-horizontal:absolute;mso-position-horizontal-relative:text;mso-position-vertical:absolute;mso-position-vertical-relative:text;mso-width-percent:0;mso-height-percent:0;mso-width-relative:margin;mso-height-relative:margin" o:gfxdata="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" adj="-1187" strokecolor="#3c6abe [3044]">
+              <v:shape w14:anchorId="1228D733" id="Connector: Elbow 37" o:spid="_x0000_s1026" type="#_x0000_t34" style="position:absolute;margin-left:272.3pt;margin-top:6.85pt;width:193.9pt;height:468.3pt;flip:x y;z-index:252216832;visibility:visible;mso-wrap-style:square;mso-width-percent:0;mso-height-percent:0;mso-wrap-distance-left:9pt;mso-wrap-distance-top:0;mso-wrap-distance-right:9pt;mso-wrap-distance-bottom:0;mso-position-horizontal:absolute;mso-position-horizontal-relative:text;mso-position-vertical:absolute;mso-position-vertical-relative:text;mso-width-percent:0;mso-height-percent:0;mso-width-relative:margin;mso-height-relative:margin" o:gfxdata="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" adj="-1187" strokecolor="#3c6abe [3044]">
                 <v:stroke endarrow="block"/>
               </v:shape>
             </w:pict>
@@ -4955,7 +5428,14 @@
                                 <w:rFonts w:hint="cs"/>
                                 <w:rtl/>
                               </w:rPr>
-                              <w:t>הולך למסך בחירת שלב</w:t>
+                              <w:t xml:space="preserve">הולך </w:t>
+                            </w:r>
+                            <w:r>
+                              <w:rPr>
+                                <w:rFonts w:hint="cs"/>
+                                <w:rtl/>
+                              </w:rPr>
+                              <w:t>למסך בחירת שלב</w:t>
                             </w:r>
                           </w:p>
                         </w:txbxContent>
@@ -4986,7 +5466,14 @@
                           <w:rFonts w:hint="cs"/>
                           <w:rtl/>
                         </w:rPr>
-                        <w:t>הולך למסך בחירת שלב</w:t>
+                        <w:t xml:space="preserve">הולך </w:t>
+                      </w:r>
+                      <w:r>
+                        <w:rPr>
+                          <w:rFonts w:hint="cs"/>
+                          <w:rtl/>
+                        </w:rPr>
+                        <w:t>למסך בחירת שלב</w:t>
                       </w:r>
                     </w:p>
                   </w:txbxContent>
@@ -5055,7 +5542,14 @@
                                 <w:rFonts w:hint="cs"/>
                                 <w:rtl/>
                               </w:rPr>
-                              <w:t>חוזר למסך הראשי.</w:t>
+                              <w:t xml:space="preserve">חוזר </w:t>
+                            </w:r>
+                            <w:r>
+                              <w:rPr>
+                                <w:rFonts w:hint="cs"/>
+                                <w:rtl/>
+                              </w:rPr>
+                              <w:t>למסך הראשי.</w:t>
                             </w:r>
                           </w:p>
                         </w:txbxContent>
@@ -5086,7 +5580,14 @@
                           <w:rFonts w:hint="cs"/>
                           <w:rtl/>
                         </w:rPr>
-                        <w:t>חוזר למסך הראשי.</w:t>
+                        <w:t xml:space="preserve">חוזר </w:t>
+                      </w:r>
+                      <w:r>
+                        <w:rPr>
+                          <w:rFonts w:hint="cs"/>
+                          <w:rtl/>
+                        </w:rPr>
+                        <w:t>למסך הראשי.</w:t>
                       </w:r>
                     </w:p>
                   </w:txbxContent>
@@ -5160,7 +5661,14 @@
                                 <w:rFonts w:hint="cs"/>
                                 <w:rtl/>
                               </w:rPr>
-                              <w:t>חוזר ומפעיל את השלב מחדש, טוען את המפה בה המשתמש שיחק</w:t>
+                              <w:t xml:space="preserve">חוזר </w:t>
+                            </w:r>
+                            <w:r>
+                              <w:rPr>
+                                <w:rFonts w:hint="cs"/>
+                                <w:rtl/>
+                              </w:rPr>
+                              <w:t>ומפעיל את השלב מחדש, טוען את המפה בה המשתמש שיחק</w:t>
                             </w:r>
                           </w:p>
                         </w:txbxContent>
@@ -5196,7 +5704,14 @@
                           <w:rFonts w:hint="cs"/>
                           <w:rtl/>
                         </w:rPr>
-                        <w:t>חוזר ומפעיל את השלב מחדש, טוען את המפה בה המשתמש שיחק</w:t>
+                        <w:t xml:space="preserve">חוזר </w:t>
+                      </w:r>
+                      <w:r>
+                        <w:rPr>
+                          <w:rFonts w:hint="cs"/>
+                          <w:rtl/>
+                        </w:rPr>
+                        <w:t>ומפעיל את השלב מחדש, טוען את המפה בה המשתמש שיחק</w:t>
                       </w:r>
                     </w:p>
                   </w:txbxContent>
@@ -5268,7 +5783,7 @@
           </mc:Choice>
           <mc:Fallback>
             <w:pict>
-              <v:shape w14:anchorId="6C5A0F0E" id="Straight Arrow Connector 48" o:spid="_x0000_s1026" type="#_x0000_t32" style="position:absolute;margin-left:-101.8pt;margin-top:507.7pt;width:53pt;height:0;flip:x;z-index:251693568;visibility:visible;mso-wrap-style:square;mso-wrap-distance-left:9pt;mso-wrap-distance-top:0;mso-wrap-distance-right:9pt;mso-wrap-distance-bottom:0;mso-position-horizontal:absolute;mso-position-horizontal-relative:text;mso-position-vertical:absolute;mso-position-vertical-relative:text" o:gfxdata="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" strokecolor="#3c6abe [3044]">
+              <v:shape w14:anchorId="33E0FD2E" id="Straight Arrow Connector 48" o:spid="_x0000_s1026" type="#_x0000_t32" style="position:absolute;margin-left:-101.8pt;margin-top:507.7pt;width:53pt;height:0;flip:x;z-index:251693568;visibility:visible;mso-wrap-style:square;mso-wrap-distance-left:9pt;mso-wrap-distance-top:0;mso-wrap-distance-right:9pt;mso-wrap-distance-bottom:0;mso-position-horizontal:absolute;mso-position-horizontal-relative:text;mso-position-vertical:absolute;mso-position-vertical-relative:text" o:gfxdata="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" strokecolor="#3c6abe [3044]">
                 <v:stroke endarrow="block"/>
               </v:shape>
             </w:pict>
@@ -5336,7 +5851,7 @@
           </mc:Choice>
           <mc:Fallback>
             <w:pict>
-              <v:shape w14:anchorId="3E78BB63" id="Straight Arrow Connector 46" o:spid="_x0000_s1026" type="#_x0000_t32" style="position:absolute;margin-left:141.9pt;margin-top:475.6pt;width:49.6pt;height:.7pt;z-index:252356096;visibility:visible;mso-wrap-style:square;mso-wrap-distance-left:9pt;mso-wrap-distance-top:0;mso-wrap-distance-right:9pt;mso-wrap-distance-bottom:0;mso-position-horizontal:absolute;mso-position-horizontal-relative:text;mso-position-vertical:absolute;mso-position-vertical-relative:text" o:gfxdata="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" strokecolor="#3c6abe [3044]">
+              <v:shape w14:anchorId="5BB00548" id="Straight Arrow Connector 46" o:spid="_x0000_s1026" type="#_x0000_t32" style="position:absolute;margin-left:141.9pt;margin-top:475.6pt;width:49.6pt;height:.7pt;z-index:252356096;visibility:visible;mso-wrap-style:square;mso-wrap-distance-left:9pt;mso-wrap-distance-top:0;mso-wrap-distance-right:9pt;mso-wrap-distance-bottom:0;mso-position-horizontal:absolute;mso-position-horizontal-relative:text;mso-position-vertical:absolute;mso-position-vertical-relative:text" o:gfxdata="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" strokecolor="#3c6abe [3044]">
                 <v:stroke endarrow="block"/>
               </v:shape>
             </w:pict>
@@ -5404,7 +5919,7 @@
           </mc:Choice>
           <mc:Fallback>
             <w:pict>
-              <v:shape w14:anchorId="24922E19" id="Straight Arrow Connector 45" o:spid="_x0000_s1026" type="#_x0000_t32" style="position:absolute;margin-left:49.5pt;margin-top:375.05pt;width:.7pt;height:44.15pt;z-index:252353024;visibility:visible;mso-wrap-style:square;mso-wrap-distance-left:9pt;mso-wrap-distance-top:0;mso-wrap-distance-right:9pt;mso-wrap-distance-bottom:0;mso-position-horizontal:absolute;mso-position-horizontal-relative:text;mso-position-vertical:absolute;mso-position-vertical-relative:text" o:gfxdata="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" strokecolor="#3c6abe [3044]">
+              <v:shape w14:anchorId="2089FD02" id="Straight Arrow Connector 45" o:spid="_x0000_s1026" type="#_x0000_t32" style="position:absolute;margin-left:49.5pt;margin-top:375.05pt;width:.7pt;height:44.15pt;z-index:252353024;visibility:visible;mso-wrap-style:square;mso-wrap-distance-left:9pt;mso-wrap-distance-top:0;mso-wrap-distance-right:9pt;mso-wrap-distance-bottom:0;mso-position-horizontal:absolute;mso-position-horizontal-relative:text;mso-position-vertical:absolute;mso-position-vertical-relative:text" o:gfxdata="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" strokecolor="#3c6abe [3044]">
                 <v:stroke endarrow="block"/>
               </v:shape>
             </w:pict>
@@ -5472,7 +5987,7 @@
           </mc:Choice>
           <mc:Fallback>
             <w:pict>
-              <v:shape w14:anchorId="22ABC92A" id="Straight Arrow Connector 44" o:spid="_x0000_s1026" type="#_x0000_t32" style="position:absolute;margin-left:-121pt;margin-top:372.75pt;width:132.45pt;height:44.45pt;z-index:252349952;visibility:visible;mso-wrap-style:square;mso-wrap-distance-left:9pt;mso-wrap-distance-top:0;mso-wrap-distance-right:9pt;mso-wrap-distance-bottom:0;mso-position-horizontal:absolute;mso-position-horizontal-relative:text;mso-position-vertical:absolute;mso-position-vertical-relative:text" o:gfxdata="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" strokecolor="#3c6abe [3044]">
+              <v:shape w14:anchorId="06C619BB" id="Straight Arrow Connector 44" o:spid="_x0000_s1026" type="#_x0000_t32" style="position:absolute;margin-left:-121pt;margin-top:372.75pt;width:132.45pt;height:44.45pt;z-index:252349952;visibility:visible;mso-wrap-style:square;mso-wrap-distance-left:9pt;mso-wrap-distance-top:0;mso-wrap-distance-right:9pt;mso-wrap-distance-bottom:0;mso-position-horizontal:absolute;mso-position-horizontal-relative:text;mso-position-vertical:absolute;mso-position-vertical-relative:text" o:gfxdata="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" strokecolor="#3c6abe [3044]">
                 <v:stroke endarrow="block"/>
               </v:shape>
             </w:pict>
@@ -5540,7 +6055,7 @@
           </mc:Choice>
           <mc:Fallback>
             <w:pict>
-              <v:shape w14:anchorId="21E0C790" id="Straight Arrow Connector 43" o:spid="_x0000_s1026" type="#_x0000_t32" style="position:absolute;margin-left:-103.3pt;margin-top:436.85pt;width:53pt;height:0;flip:x;z-index:252346880;visibility:visible;mso-wrap-style:square;mso-wrap-distance-left:9pt;mso-wrap-distance-top:0;mso-wrap-distance-right:9pt;mso-wrap-distance-bottom:0;mso-position-horizontal:absolute;mso-position-horizontal-relative:text;mso-position-vertical:absolute;mso-position-vertical-relative:text" o:gfxdata="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" strokecolor="#3c6abe [3044]">
+              <v:shape w14:anchorId="31A7E27B" id="Straight Arrow Connector 43" o:spid="_x0000_s1026" type="#_x0000_t32" style="position:absolute;margin-left:-103.3pt;margin-top:436.85pt;width:53pt;height:0;flip:x;z-index:252346880;visibility:visible;mso-wrap-style:square;mso-wrap-distance-left:9pt;mso-wrap-distance-top:0;mso-wrap-distance-right:9pt;mso-wrap-distance-bottom:0;mso-position-horizontal:absolute;mso-position-horizontal-relative:text;mso-position-vertical:absolute;mso-position-vertical-relative:text" o:gfxdata="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" strokecolor="#3c6abe [3044]">
                 <v:stroke endarrow="block"/>
               </v:shape>
             </w:pict>
@@ -5674,7 +6189,7 @@
           </mc:Choice>
           <mc:Fallback>
             <w:pict>
-              <v:line w14:anchorId="69729192" id="Straight Connector 39" o:spid="_x0000_s1026" style="position:absolute;flip:y;z-index:252334592;visibility:visible;mso-wrap-style:square;mso-wrap-distance-left:9pt;mso-wrap-distance-top:0;mso-wrap-distance-right:9pt;mso-wrap-distance-bottom:0;mso-position-horizontal:absolute;mso-position-horizontal-relative:text;mso-position-vertical:absolute;mso-position-vertical-relative:text" from="215.8pt,374.6pt" to="215.8pt,387.35pt" o:gfxdata="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" strokecolor="#3c6abe [3044]"/>
+              <v:line w14:anchorId="6308AE47" id="Straight Connector 39" o:spid="_x0000_s1026" style="position:absolute;flip:y;z-index:252334592;visibility:visible;mso-wrap-style:square;mso-wrap-distance-left:9pt;mso-wrap-distance-top:0;mso-wrap-distance-right:9pt;mso-wrap-distance-bottom:0;mso-position-horizontal:absolute;mso-position-horizontal-relative:text;mso-position-vertical:absolute;mso-position-vertical-relative:text" from="215.8pt,374.6pt" to="215.8pt,387.35pt" o:gfxdata="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" strokecolor="#3c6abe [3044]"/>
             </w:pict>
           </mc:Fallback>
         </mc:AlternateContent>
@@ -5706,89 +6221,377 @@
           <w:rtl/>
         </w:rPr>
       </w:pPr>
-    </w:p>
-    <w:p>
-      <w:pPr>
-        <w:rPr>
-          <w:sz w:val="28"/>
-          <w:szCs w:val="28"/>
-          <w:rtl/>
-        </w:rPr>
-      </w:pPr>
-    </w:p>
-    <w:p>
-      <w:pPr>
-        <w:rPr>
-          <w:sz w:val="28"/>
-          <w:szCs w:val="28"/>
-          <w:rtl/>
-        </w:rPr>
-      </w:pPr>
-    </w:p>
-    <w:p>
-      <w:pPr>
-        <w:rPr>
-          <w:sz w:val="28"/>
-          <w:szCs w:val="28"/>
-          <w:rtl/>
-        </w:rPr>
-      </w:pPr>
-    </w:p>
-    <w:p>
-      <w:pPr>
-        <w:rPr>
-          <w:sz w:val="28"/>
-          <w:szCs w:val="28"/>
-          <w:rtl/>
-        </w:rPr>
-      </w:pPr>
-    </w:p>
-    <w:p>
-      <w:pPr>
-        <w:rPr>
-          <w:sz w:val="28"/>
-          <w:szCs w:val="28"/>
-          <w:rtl/>
-        </w:rPr>
-      </w:pPr>
-    </w:p>
-    <w:p>
-      <w:pPr>
-        <w:rPr>
-          <w:sz w:val="28"/>
-          <w:szCs w:val="28"/>
-          <w:rtl/>
-        </w:rPr>
-      </w:pPr>
-    </w:p>
-    <w:p>
-      <w:pPr>
-        <w:rPr>
-          <w:sz w:val="28"/>
-          <w:szCs w:val="28"/>
-          <w:rtl/>
-        </w:rPr>
-      </w:pPr>
-    </w:p>
-    <w:p>
-      <w:pPr>
-        <w:rPr>
-          <w:sz w:val="28"/>
-          <w:szCs w:val="28"/>
-          <w:rtl/>
-        </w:rPr>
-      </w:pPr>
       <w:r>
         <w:rPr>
           <w:noProof/>
           <w:sz w:val="28"/>
           <w:szCs w:val="28"/>
+          <w:rtl/>
+        </w:rPr>
+        <mc:AlternateContent>
+          <mc:Choice Requires="wps">
+            <w:drawing>
+              <wp:anchor distT="0" distB="0" distL="114300" distR="114300" simplePos="0" relativeHeight="252433920" behindDoc="0" locked="0" layoutInCell="1" allowOverlap="1" wp14:anchorId="38EBF150" wp14:editId="0FC0F389">
+                <wp:simplePos x="0" y="0"/>
+                <wp:positionH relativeFrom="column">
+                  <wp:posOffset>-953123</wp:posOffset>
+                </wp:positionH>
+                <wp:positionV relativeFrom="paragraph">
+                  <wp:posOffset>1547795</wp:posOffset>
+                </wp:positionV>
+                <wp:extent cx="1614673" cy="912339"/>
+                <wp:effectExtent l="38100" t="0" r="24130" b="59690"/>
+                <wp:wrapNone/>
+                <wp:docPr id="47" name="מחבר חץ ישר 47"/>
+                <wp:cNvGraphicFramePr/>
+                <a:graphic xmlns:a="http://schemas.openxmlformats.org/drawingml/2006/main">
+                  <a:graphicData uri="http://schemas.microsoft.com/office/word/2010/wordprocessingShape">
+                    <wps:wsp>
+                      <wps:cNvCnPr/>
+                      <wps:spPr>
+                        <a:xfrm flipH="1">
+                          <a:off x="0" y="0"/>
+                          <a:ext cx="1614673" cy="912339"/>
+                        </a:xfrm>
+                        <a:prstGeom prst="straightConnector1">
+                          <a:avLst/>
+                        </a:prstGeom>
+                        <a:ln>
+                          <a:tailEnd type="arrow"/>
+                        </a:ln>
+                      </wps:spPr>
+                      <wps:style>
+                        <a:lnRef idx="1">
+                          <a:schemeClr val="accent1"/>
+                        </a:lnRef>
+                        <a:fillRef idx="0">
+                          <a:schemeClr val="accent1"/>
+                        </a:fillRef>
+                        <a:effectRef idx="0">
+                          <a:schemeClr val="accent1"/>
+                        </a:effectRef>
+                        <a:fontRef idx="minor">
+                          <a:schemeClr val="tx1"/>
+                        </a:fontRef>
+                      </wps:style>
+                      <wps:bodyPr/>
+                    </wps:wsp>
+                  </a:graphicData>
+                </a:graphic>
+                <wp14:sizeRelH relativeFrom="margin">
+                  <wp14:pctWidth>0</wp14:pctWidth>
+                </wp14:sizeRelH>
+                <wp14:sizeRelV relativeFrom="margin">
+                  <wp14:pctHeight>0</wp14:pctHeight>
+                </wp14:sizeRelV>
+              </wp:anchor>
+            </w:drawing>
+          </mc:Choice>
+          <mc:Fallback>
+            <w:pict>
+              <v:shape w14:anchorId="121EE308" id="מחבר חץ ישר 47" o:spid="_x0000_s1026" type="#_x0000_t32" style="position:absolute;margin-left:-75.05pt;margin-top:121.85pt;width:127.15pt;height:71.85pt;flip:x;z-index:252433920;visibility:visible;mso-wrap-style:square;mso-width-percent:0;mso-height-percent:0;mso-wrap-distance-left:9pt;mso-wrap-distance-top:0;mso-wrap-distance-right:9pt;mso-wrap-distance-bottom:0;mso-position-horizontal:absolute;mso-position-horizontal-relative:text;mso-position-vertical:absolute;mso-position-vertical-relative:text;mso-width-percent:0;mso-height-percent:0;mso-width-relative:margin;mso-height-relative:margin" o:gfxdata="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" strokecolor="#3c6abe [3044]">
+                <v:stroke endarrow="open"/>
+              </v:shape>
+            </w:pict>
+          </mc:Fallback>
+        </mc:AlternateContent>
+      </w:r>
+      <w:r>
+        <w:rPr>
+          <w:noProof/>
+          <w:sz w:val="28"/>
+          <w:szCs w:val="28"/>
+          <w:rtl/>
+        </w:rPr>
+        <mc:AlternateContent>
+          <mc:Choice Requires="wps">
+            <w:drawing>
+              <wp:anchor distT="0" distB="0" distL="114300" distR="114300" simplePos="0" relativeHeight="252432896" behindDoc="0" locked="0" layoutInCell="1" allowOverlap="1" wp14:anchorId="3E33977E" wp14:editId="35177F90">
+                <wp:simplePos x="0" y="0"/>
+                <wp:positionH relativeFrom="column">
+                  <wp:posOffset>704227</wp:posOffset>
+                </wp:positionH>
+                <wp:positionV relativeFrom="paragraph">
+                  <wp:posOffset>1573674</wp:posOffset>
+                </wp:positionV>
+                <wp:extent cx="0" cy="886723"/>
+                <wp:effectExtent l="95250" t="0" r="57150" b="66040"/>
+                <wp:wrapNone/>
+                <wp:docPr id="40" name="מחבר חץ ישר 40"/>
+                <wp:cNvGraphicFramePr/>
+                <a:graphic xmlns:a="http://schemas.openxmlformats.org/drawingml/2006/main">
+                  <a:graphicData uri="http://schemas.microsoft.com/office/word/2010/wordprocessingShape">
+                    <wps:wsp>
+                      <wps:cNvCnPr/>
+                      <wps:spPr>
+                        <a:xfrm>
+                          <a:off x="0" y="0"/>
+                          <a:ext cx="0" cy="886723"/>
+                        </a:xfrm>
+                        <a:prstGeom prst="straightConnector1">
+                          <a:avLst/>
+                        </a:prstGeom>
+                        <a:ln>
+                          <a:tailEnd type="arrow"/>
+                        </a:ln>
+                      </wps:spPr>
+                      <wps:style>
+                        <a:lnRef idx="1">
+                          <a:schemeClr val="accent1"/>
+                        </a:lnRef>
+                        <a:fillRef idx="0">
+                          <a:schemeClr val="accent1"/>
+                        </a:fillRef>
+                        <a:effectRef idx="0">
+                          <a:schemeClr val="accent1"/>
+                        </a:effectRef>
+                        <a:fontRef idx="minor">
+                          <a:schemeClr val="tx1"/>
+                        </a:fontRef>
+                      </wps:style>
+                      <wps:bodyPr/>
+                    </wps:wsp>
+                  </a:graphicData>
+                </a:graphic>
+              </wp:anchor>
+            </w:drawing>
+          </mc:Choice>
+          <mc:Fallback>
+            <w:pict>
+              <v:shape w14:anchorId="6DB5F2C4" id="מחבר חץ ישר 40" o:spid="_x0000_s1026" type="#_x0000_t32" style="position:absolute;margin-left:55.45pt;margin-top:123.9pt;width:0;height:69.8pt;z-index:252432896;visibility:visible;mso-wrap-style:square;mso-wrap-distance-left:9pt;mso-wrap-distance-top:0;mso-wrap-distance-right:9pt;mso-wrap-distance-bottom:0;mso-position-horizontal:absolute;mso-position-horizontal-relative:text;mso-position-vertical:absolute;mso-position-vertical-relative:text" o:gfxdata="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" strokecolor="#3c6abe [3044]">
+                <v:stroke endarrow="open"/>
+              </v:shape>
+            </w:pict>
+          </mc:Fallback>
+        </mc:AlternateContent>
+      </w:r>
+      <w:r>
+        <w:rPr>
+          <w:noProof/>
+          <w:sz w:val="28"/>
+          <w:szCs w:val="28"/>
+          <w:rtl/>
+        </w:rPr>
+        <mc:AlternateContent>
+          <mc:Choice Requires="wps">
+            <w:drawing>
+              <wp:anchor distT="0" distB="0" distL="114300" distR="114300" simplePos="0" relativeHeight="252431872" behindDoc="0" locked="0" layoutInCell="1" allowOverlap="1" wp14:anchorId="3C8B666E" wp14:editId="65FCC9FF">
+                <wp:simplePos x="0" y="0"/>
+                <wp:positionH relativeFrom="column">
+                  <wp:posOffset>-1462083</wp:posOffset>
+                </wp:positionH>
+                <wp:positionV relativeFrom="paragraph">
+                  <wp:posOffset>1573674</wp:posOffset>
+                </wp:positionV>
+                <wp:extent cx="2009955" cy="897147"/>
+                <wp:effectExtent l="0" t="0" r="66675" b="74930"/>
+                <wp:wrapNone/>
+                <wp:docPr id="36" name="מחבר חץ ישר 36"/>
+                <wp:cNvGraphicFramePr/>
+                <a:graphic xmlns:a="http://schemas.openxmlformats.org/drawingml/2006/main">
+                  <a:graphicData uri="http://schemas.microsoft.com/office/word/2010/wordprocessingShape">
+                    <wps:wsp>
+                      <wps:cNvCnPr/>
+                      <wps:spPr>
+                        <a:xfrm>
+                          <a:off x="0" y="0"/>
+                          <a:ext cx="2009955" cy="897147"/>
+                        </a:xfrm>
+                        <a:prstGeom prst="straightConnector1">
+                          <a:avLst/>
+                        </a:prstGeom>
+                        <a:ln>
+                          <a:tailEnd type="arrow"/>
+                        </a:ln>
+                      </wps:spPr>
+                      <wps:style>
+                        <a:lnRef idx="1">
+                          <a:schemeClr val="accent1"/>
+                        </a:lnRef>
+                        <a:fillRef idx="0">
+                          <a:schemeClr val="accent1"/>
+                        </a:fillRef>
+                        <a:effectRef idx="0">
+                          <a:schemeClr val="accent1"/>
+                        </a:effectRef>
+                        <a:fontRef idx="minor">
+                          <a:schemeClr val="tx1"/>
+                        </a:fontRef>
+                      </wps:style>
+                      <wps:bodyPr/>
+                    </wps:wsp>
+                  </a:graphicData>
+                </a:graphic>
+              </wp:anchor>
+            </w:drawing>
+          </mc:Choice>
+          <mc:Fallback>
+            <w:pict>
+              <v:shape w14:anchorId="29C8F71C" id="מחבר חץ ישר 36" o:spid="_x0000_s1026" type="#_x0000_t32" style="position:absolute;margin-left:-115.1pt;margin-top:123.9pt;width:158.25pt;height:70.65pt;z-index:252431872;visibility:visible;mso-wrap-style:square;mso-wrap-distance-left:9pt;mso-wrap-distance-top:0;mso-wrap-distance-right:9pt;mso-wrap-distance-bottom:0;mso-position-horizontal:absolute;mso-position-horizontal-relative:text;mso-position-vertical:absolute;mso-position-vertical-relative:text" o:gfxdata="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" strokecolor="#3c6abe [3044]">
+                <v:stroke endarrow="open"/>
+              </v:shape>
+            </w:pict>
+          </mc:Fallback>
+        </mc:AlternateContent>
+      </w:r>
+      <w:r>
+        <w:rPr>
+          <w:noProof/>
+          <w:sz w:val="28"/>
+          <w:szCs w:val="28"/>
+          <w:rtl/>
+        </w:rPr>
+        <mc:AlternateContent>
+          <mc:Choice Requires="wps">
+            <w:drawing>
+              <wp:anchor distT="0" distB="0" distL="114300" distR="114300" simplePos="0" relativeHeight="252430848" behindDoc="0" locked="0" layoutInCell="1" allowOverlap="1" wp14:anchorId="0F863E11" wp14:editId="04CE1848">
+                <wp:simplePos x="0" y="0"/>
+                <wp:positionH relativeFrom="column">
+                  <wp:posOffset>-1582851</wp:posOffset>
+                </wp:positionH>
+                <wp:positionV relativeFrom="paragraph">
+                  <wp:posOffset>1565047</wp:posOffset>
+                </wp:positionV>
+                <wp:extent cx="0" cy="895350"/>
+                <wp:effectExtent l="95250" t="0" r="57150" b="57150"/>
+                <wp:wrapNone/>
+                <wp:docPr id="35" name="מחבר חץ ישר 35"/>
+                <wp:cNvGraphicFramePr/>
+                <a:graphic xmlns:a="http://schemas.openxmlformats.org/drawingml/2006/main">
+                  <a:graphicData uri="http://schemas.microsoft.com/office/word/2010/wordprocessingShape">
+                    <wps:wsp>
+                      <wps:cNvCnPr/>
+                      <wps:spPr>
+                        <a:xfrm>
+                          <a:off x="0" y="0"/>
+                          <a:ext cx="0" cy="895350"/>
+                        </a:xfrm>
+                        <a:prstGeom prst="straightConnector1">
+                          <a:avLst/>
+                        </a:prstGeom>
+                        <a:ln>
+                          <a:tailEnd type="arrow"/>
+                        </a:ln>
+                      </wps:spPr>
+                      <wps:style>
+                        <a:lnRef idx="1">
+                          <a:schemeClr val="accent1"/>
+                        </a:lnRef>
+                        <a:fillRef idx="0">
+                          <a:schemeClr val="accent1"/>
+                        </a:fillRef>
+                        <a:effectRef idx="0">
+                          <a:schemeClr val="accent1"/>
+                        </a:effectRef>
+                        <a:fontRef idx="minor">
+                          <a:schemeClr val="tx1"/>
+                        </a:fontRef>
+                      </wps:style>
+                      <wps:bodyPr/>
+                    </wps:wsp>
+                  </a:graphicData>
+                </a:graphic>
+              </wp:anchor>
+            </w:drawing>
+          </mc:Choice>
+          <mc:Fallback>
+            <w:pict>
+              <v:shape w14:anchorId="64DBF603" id="מחבר חץ ישר 35" o:spid="_x0000_s1026" type="#_x0000_t32" style="position:absolute;margin-left:-124.65pt;margin-top:123.25pt;width:0;height:70.5pt;z-index:252430848;visibility:visible;mso-wrap-style:square;mso-wrap-distance-left:9pt;mso-wrap-distance-top:0;mso-wrap-distance-right:9pt;mso-wrap-distance-bottom:0;mso-position-horizontal:absolute;mso-position-horizontal-relative:text;mso-position-vertical:absolute;mso-position-vertical-relative:text" o:gfxdata="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" strokecolor="#3c6abe [3044]">
+                <v:stroke endarrow="open"/>
+              </v:shape>
+            </w:pict>
+          </mc:Fallback>
+        </mc:AlternateContent>
+      </w:r>
+    </w:p>
+    <w:p>
+      <w:pPr>
+        <w:rPr>
+          <w:sz w:val="28"/>
+          <w:szCs w:val="28"/>
+          <w:rtl/>
+        </w:rPr>
+      </w:pPr>
+    </w:p>
+    <w:p>
+      <w:pPr>
+        <w:rPr>
+          <w:sz w:val="28"/>
+          <w:szCs w:val="28"/>
+          <w:rtl/>
+        </w:rPr>
+      </w:pPr>
+    </w:p>
+    <w:p>
+      <w:pPr>
+        <w:rPr>
+          <w:sz w:val="28"/>
+          <w:szCs w:val="28"/>
+          <w:rtl/>
+        </w:rPr>
+      </w:pPr>
+    </w:p>
+    <w:p>
+      <w:pPr>
+        <w:rPr>
+          <w:sz w:val="28"/>
+          <w:szCs w:val="28"/>
+          <w:rtl/>
+        </w:rPr>
+      </w:pPr>
+    </w:p>
+    <w:p>
+      <w:pPr>
+        <w:rPr>
+          <w:sz w:val="28"/>
+          <w:szCs w:val="28"/>
+          <w:rtl/>
+        </w:rPr>
+      </w:pPr>
+    </w:p>
+    <w:p>
+      <w:pPr>
+        <w:rPr>
+          <w:sz w:val="28"/>
+          <w:szCs w:val="28"/>
+          <w:rtl/>
+        </w:rPr>
+      </w:pPr>
+    </w:p>
+    <w:p>
+      <w:pPr>
+        <w:rPr>
+          <w:sz w:val="28"/>
+          <w:szCs w:val="28"/>
+          <w:rtl/>
+        </w:rPr>
+      </w:pPr>
+    </w:p>
+    <w:p>
+      <w:pPr>
+        <w:rPr>
+          <w:b/>
+          <w:bCs/>
+          <w:sz w:val="28"/>
+          <w:szCs w:val="28"/>
+          <w:u w:val="single"/>
+          <w:rtl/>
+        </w:rPr>
+      </w:pPr>
+      <w:r>
+        <w:rPr>
+          <w:b/>
+          <w:bCs/>
+          <w:noProof/>
+          <w:sz w:val="28"/>
+          <w:szCs w:val="28"/>
+          <w:u w:val="single"/>
         </w:rPr>
         <w:lastRenderedPageBreak/>
         <mc:AlternateContent>
           <mc:Choice Requires="wps">
             <w:drawing>
-              <wp:anchor distT="91440" distB="91440" distL="114300" distR="114300" simplePos="0" relativeHeight="250999296" behindDoc="0" locked="0" layoutInCell="1" allowOverlap="1" wp14:anchorId="1E2DC52B" wp14:editId="57F7E877">
+              <wp:anchor distT="91440" distB="91440" distL="114300" distR="114300" simplePos="0" relativeHeight="251658240" behindDoc="0" locked="0" layoutInCell="1" allowOverlap="1" wp14:anchorId="1E2DC52B" wp14:editId="57F7E877">
                 <wp:simplePos x="0" y="0"/>
                 <wp:positionH relativeFrom="margin">
                   <wp:posOffset>1418590</wp:posOffset>
@@ -5855,7 +6658,20 @@
                                 <w:szCs w:val="22"/>
                                 <w:rtl/>
                               </w:rPr>
-                              <w:t>המסך הראשי</w:t>
+                              <w:t xml:space="preserve">המסך </w:t>
+                            </w:r>
+                            <w:r>
+                              <w:rPr>
+                                <w:rStyle w:val="PlaceholderText"/>
+                                <w:rFonts w:hint="cs"/>
+                                <w:i/>
+                                <w:iCs/>
+                                <w:color w:val="404040" w:themeColor="text1" w:themeTint="BF"/>
+                                <w:sz w:val="22"/>
+                                <w:szCs w:val="22"/>
+                                <w:rtl/>
+                              </w:rPr>
+                              <w:t>הראשי</w:t>
                             </w:r>
                             <w:r>
                               <w:rPr>
@@ -5982,7 +6798,7 @@
           </mc:Choice>
           <mc:Fallback>
             <w:pict>
-              <v:shape w14:anchorId="1E2DC52B" id="_x0000_s1030" type="#_x0000_t202" style="position:absolute;left:0;text-align:left;margin-left:111.7pt;margin-top:-31.25pt;width:191.25pt;height:98.45pt;z-index:250999296;visibility:visible;mso-wrap-style:square;mso-width-percent:0;mso-height-percent:0;mso-wrap-distance-left:9pt;mso-wrap-distance-top:7.2pt;mso-wrap-distance-right:9pt;mso-wrap-distance-bottom:7.2pt;mso-position-horizontal:absolute;mso-position-horizontal-relative:margin;mso-position-vertical:absolute;mso-position-vertical-relative:text;mso-width-percent:0;mso-height-percent:0;mso-width-relative:margin;mso-height-relative:margin;v-text-anchor:top" o:gfxdata="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" filled="f" stroked="f">
+              <v:shape w14:anchorId="1E2DC52B" id="_x0000_s1030" type="#_x0000_t202" style="position:absolute;left:0;text-align:left;margin-left:111.7pt;margin-top:-31.25pt;width:191.25pt;height:98.45pt;z-index:251658240;visibility:visible;mso-wrap-style:square;mso-width-percent:0;mso-height-percent:0;mso-wrap-distance-left:9pt;mso-wrap-distance-top:7.2pt;mso-wrap-distance-right:9pt;mso-wrap-distance-bottom:7.2pt;mso-position-horizontal:absolute;mso-position-horizontal-relative:margin;mso-position-vertical:absolute;mso-position-vertical-relative:text;mso-width-percent:0;mso-height-percent:0;mso-width-relative:margin;mso-height-relative:margin;v-text-anchor:top" o:gfxdata="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" filled="f" stroked="f">
                 <v:textbox>
                   <w:txbxContent>
                     <w:p>
@@ -6013,7 +6829,20 @@
                           <w:szCs w:val="22"/>
                           <w:rtl/>
                         </w:rPr>
-                        <w:t>המסך הראשי</w:t>
+                        <w:t xml:space="preserve">המסך </w:t>
+                      </w:r>
+                      <w:r>
+                        <w:rPr>
+                          <w:rStyle w:val="PlaceholderText"/>
+                          <w:rFonts w:hint="cs"/>
+                          <w:i/>
+                          <w:iCs/>
+                          <w:color w:val="404040" w:themeColor="text1" w:themeTint="BF"/>
+                          <w:sz w:val="22"/>
+                          <w:szCs w:val="22"/>
+                          <w:rtl/>
+                        </w:rPr>
+                        <w:t>הראשי</w:t>
                       </w:r>
                       <w:r>
                         <w:rPr>
@@ -6129,6 +6958,56 @@
           </mc:Fallback>
         </mc:AlternateContent>
       </w:r>
+      <w:r>
+        <w:rPr>
+          <w:rFonts w:hint="cs"/>
+          <w:b/>
+          <w:bCs/>
+          <w:sz w:val="28"/>
+          <w:szCs w:val="28"/>
+          <w:u w:val="single"/>
+          <w:rtl/>
+        </w:rPr>
+        <w:t>הסבר</w:t>
+      </w:r>
+      <w:r>
+        <w:rPr>
+          <w:rFonts w:hint="cs"/>
+          <w:b/>
+          <w:bCs/>
+          <w:sz w:val="28"/>
+          <w:szCs w:val="28"/>
+          <w:u w:val="single"/>
+          <w:rtl/>
+        </w:rPr>
+        <w:t xml:space="preserve"> המסכים</w:t>
+      </w:r>
+    </w:p>
+    <w:p>
+      <w:pPr>
+        <w:rPr>
+          <w:b/>
+          <w:bCs/>
+          <w:sz w:val="28"/>
+          <w:szCs w:val="28"/>
+          <w:u w:val="single"/>
+          <w:rtl/>
+        </w:rPr>
+      </w:pPr>
+      <w:bookmarkStart w:id="0" w:name="_GoBack"/>
+      <w:bookmarkEnd w:id="0"/>
+      <w:r>
+        <w:rPr>
+          <w:rFonts w:hint="cs"/>
+          <w:b/>
+          <w:bCs/>
+          <w:sz w:val="28"/>
+          <w:szCs w:val="28"/>
+          <w:u w:val="single"/>
+          <w:rtl/>
+        </w:rPr>
+        <w:t>בכתב.</w:t>
+      </w:r>
     </w:p>
     <w:p>
       <w:pPr>
@@ -6223,7 +7102,20 @@
                                 <w:szCs w:val="22"/>
                                 <w:rtl/>
                               </w:rPr>
-                              <w:t>המסך של בחירת הרמה,</w:t>
+                              <w:t xml:space="preserve">המסך </w:t>
+                            </w:r>
+                            <w:r>
+                              <w:rPr>
+                                <w:rStyle w:val="PlaceholderText"/>
+                                <w:rFonts w:hint="cs"/>
+                                <w:i/>
+                                <w:iCs/>
+                                <w:color w:val="404040" w:themeColor="text1" w:themeTint="BF"/>
+                                <w:sz w:val="22"/>
+                                <w:szCs w:val="22"/>
+                                <w:rtl/>
+                              </w:rPr>
+                              <w:t>של בחירת הרמה,</w:t>
                             </w:r>
                           </w:p>
                           <w:p>
@@ -6435,7 +7327,20 @@
                           <w:szCs w:val="22"/>
                           <w:rtl/>
                         </w:rPr>
-                        <w:t>המסך של בחירת הרמה,</w:t>
+                        <w:t xml:space="preserve">המסך </w:t>
+                      </w:r>
+                      <w:r>
+                        <w:rPr>
+                          <w:rStyle w:val="PlaceholderText"/>
+                          <w:rFonts w:hint="cs"/>
+                          <w:i/>
+                          <w:iCs/>
+                          <w:color w:val="404040" w:themeColor="text1" w:themeTint="BF"/>
+                          <w:sz w:val="22"/>
+                          <w:szCs w:val="22"/>
+                          <w:rtl/>
+                        </w:rPr>
+                        <w:t>של בחירת הרמה,</w:t>
                       </w:r>
                     </w:p>
                     <w:p>
@@ -7042,7 +7947,20 @@
                                 <w:szCs w:val="22"/>
                                 <w:rtl/>
                               </w:rPr>
-                              <w:t>המפה של המצב משחק הבלתי אפשרי "אימפוסיבול"</w:t>
+                              <w:t xml:space="preserve">המפה </w:t>
+                            </w:r>
+                            <w:r>
+                              <w:rPr>
+                                <w:rStyle w:val="PlaceholderText"/>
+                                <w:rFonts w:hint="cs"/>
+                                <w:i/>
+                                <w:iCs/>
+                                <w:color w:val="404040" w:themeColor="text1" w:themeTint="BF"/>
+                                <w:sz w:val="22"/>
+                                <w:szCs w:val="22"/>
+                                <w:rtl/>
+                              </w:rPr>
+                              <w:t>של המצב משחק הבלתי אפשרי "אימפוסיבול"</w:t>
                             </w:r>
                           </w:p>
                           <w:p>
@@ -7139,7 +8057,20 @@
                           <w:szCs w:val="22"/>
                           <w:rtl/>
                         </w:rPr>
-                        <w:t>המפה של המצב משחק הבלתי אפשרי "אימפוסיבול"</w:t>
+                        <w:t xml:space="preserve">המפה </w:t>
+                      </w:r>
+                      <w:r>
+                        <w:rPr>
+                          <w:rStyle w:val="PlaceholderText"/>
+                          <w:rFonts w:hint="cs"/>
+                          <w:i/>
+                          <w:iCs/>
+                          <w:color w:val="404040" w:themeColor="text1" w:themeTint="BF"/>
+                          <w:sz w:val="22"/>
+                          <w:szCs w:val="22"/>
+                          <w:rtl/>
+                        </w:rPr>
+                        <w:t>של המצב משחק הבלתי אפשרי "אימפוסיבול"</w:t>
                       </w:r>
                     </w:p>
                     <w:p>
@@ -8569,7 +9500,20 @@
                                 <w:szCs w:val="22"/>
                                 <w:rtl/>
                               </w:rPr>
-                              <w:t>מסך הניצחון.</w:t>
+                              <w:t xml:space="preserve">מסך </w:t>
+                            </w:r>
+                            <w:r>
+                              <w:rPr>
+                                <w:rStyle w:val="PlaceholderText"/>
+                                <w:rFonts w:hint="cs"/>
+                                <w:i/>
+                                <w:iCs/>
+                                <w:color w:val="404040" w:themeColor="text1" w:themeTint="BF"/>
+                                <w:sz w:val="22"/>
+                                <w:szCs w:val="22"/>
+                                <w:rtl/>
+                              </w:rPr>
+                              <w:t>הניצחון.</w:t>
                             </w:r>
                           </w:p>
                           <w:p>
@@ -8664,7 +9608,20 @@
                           <w:szCs w:val="22"/>
                           <w:rtl/>
                         </w:rPr>
-                        <w:t>מסך הניצחון.</w:t>
+                        <w:t xml:space="preserve">מסך </w:t>
+                      </w:r>
+                      <w:r>
+                        <w:rPr>
+                          <w:rStyle w:val="PlaceholderText"/>
+                          <w:rFonts w:hint="cs"/>
+                          <w:i/>
+                          <w:iCs/>
+                          <w:color w:val="404040" w:themeColor="text1" w:themeTint="BF"/>
+                          <w:sz w:val="22"/>
+                          <w:szCs w:val="22"/>
+                          <w:rtl/>
+                        </w:rPr>
+                        <w:t>הניצחון.</w:t>
                       </w:r>
                     </w:p>
                     <w:p>
@@ -9062,7 +10019,6 @@
           <w:u w:val="single"/>
           <w:rtl/>
         </w:rPr>
-        <w:lastRenderedPageBreak/>
         <w:t>חלק ה': איך משחקים את המשחק ואיזה קבצים נדרשים להרצתו</w:t>
       </w:r>
     </w:p>
@@ -9623,7 +10579,6 @@
           <w:u w:val="single"/>
           <w:rtl/>
         </w:rPr>
-        <w:lastRenderedPageBreak/>
         <w:t>חלק ו': רפלקציה</w:t>
       </w:r>
     </w:p>
@@ -9875,11 +10830,78 @@
 
 <file path=word/footer1.xml><?xml version="1.0" encoding="utf-8"?>
 <w:ftr xmlns:wpc="http://schemas.microsoft.com/office/word/2010/wordprocessingCanvas" xmlns:cx="http://schemas.microsoft.com/office/drawing/2014/chartex" xmlns:cx1="http://schemas.microsoft.com/office/drawing/2015/9/8/chartex" xmlns:cx2="http://schemas.microsoft.com/office/drawing/2015/10/21/chartex" xmlns:cx3="http://schemas.microsoft.com/office/drawing/2016/5/9/chartex" xmlns:cx4="http://schemas.microsoft.com/office/drawing/2016/5/10/chartex" xmlns:cx5="http://schemas.microsoft.com/office/drawing/2016/5/11/chartex" xmlns:cx6="http://schemas.microsoft.com/office/drawing/2016/5/12/chartex" xmlns:cx7="http://schemas.microsoft.com/office/drawing/2016/5/13/chartex" xmlns:cx8="http://schemas.microsoft.com/office/drawing/2016/5/14/chartex" xmlns:mc="http://schemas.openxmlformats.org/markup-compatibility/2006" xmlns:aink="http://schemas.microsoft.com/office/drawing/2016/ink" xmlns:am3d="http://schemas.microsoft.com/office/drawing/2017/model3d" xmlns:o="urn:schemas-microsoft-com:office:office" xmlns:r="http://schemas.openxmlformats.org/officeDocument/2006/relationships" xmlns:m="http://schemas.openxmlformats.org/officeDocument/2006/math" xmlns:v="urn:schemas-microsoft-com:vml" xmlns:wp14="http://schemas.microsoft.com/office/word/2010/wordprocessingDrawing" xmlns:wp="http://schemas.openxmlformats.org/drawingml/2006/wordprocessingDrawing" xmlns:w10="urn:schemas-microsoft-com:office:word" xmlns:w="http://schemas.openxmlformats.org/wordprocessingml/2006/main" xmlns:w14="http://schemas.microsoft.com/office/word/2010/wordml" xmlns:w15="http://schemas.microsoft.com/office/word/2012/wordml" xmlns:w16cid="http://schemas.microsoft.com/office/word/2016/wordml/cid" xmlns:w16se="http://schemas.microsoft.com/office/word/2015/wordml/symex" xmlns:wpg="http://schemas.microsoft.com/office/word/2010/wordprocessingGroup" xmlns:wpi="http://schemas.microsoft.com/office/word/2010/wordprocessingInk" xmlns:wne="http://schemas.microsoft.com/office/word/2006/wordml" xmlns:wps="http://schemas.microsoft.com/office/word/2010/wordprocessingShape" mc:Ignorable="w14 w15 w16se w16cid wp14">
-  <w:p>
-    <w:pPr>
-      <w:pStyle w:val="Footer"/>
-    </w:pPr>
-  </w:p>
+  <w:sdt>
+    <w:sdtPr>
+      <w:rPr>
+        <w:rtl/>
+      </w:rPr>
+      <w:id w:val="742228348"/>
+      <w:docPartObj>
+        <w:docPartGallery w:val="Page Numbers (Bottom of Page)"/>
+        <w:docPartUnique/>
+      </w:docPartObj>
+    </w:sdtPr>
+    <w:sdtEndPr>
+      <w:rPr>
+        <w:cs/>
+      </w:rPr>
+    </w:sdtEndPr>
+    <w:sdtContent>
+      <w:p>
+        <w:pPr>
+          <w:pStyle w:val="Footer"/>
+          <w:jc w:val="center"/>
+          <w:rPr>
+            <w:rtl/>
+            <w:cs/>
+          </w:rPr>
+        </w:pPr>
+        <w:r>
+          <w:fldChar w:fldCharType="begin"/>
+        </w:r>
+        <w:r>
+          <w:rPr>
+            <w:rtl/>
+            <w:cs/>
+          </w:rPr>
+          <w:instrText xml:space="preserve">PAGE   </w:instrText>
+        </w:r>
+        <w:r>
+          <w:rPr>
+            <w:cs/>
+          </w:rPr>
+          <w:instrText>\</w:instrText>
+        </w:r>
+        <w:r>
+          <w:rPr>
+            <w:rtl/>
+            <w:cs/>
+          </w:rPr>
+          <w:instrText xml:space="preserve">* </w:instrText>
+        </w:r>
+        <w:r>
+          <w:rPr>
+            <w:cs/>
+          </w:rPr>
+          <w:instrText>MERGEFORMAT</w:instrText>
+        </w:r>
+        <w:r>
+          <w:fldChar w:fldCharType="separate"/>
+        </w:r>
+        <w:r>
+          <w:rPr>
+            <w:noProof/>
+            <w:rtl/>
+            <w:lang w:val="he-IL"/>
+          </w:rPr>
+          <w:t>2</w:t>
+        </w:r>
+        <w:r>
+          <w:fldChar w:fldCharType="end"/>
+        </w:r>
+      </w:p>
+    </w:sdtContent>
+  </w:sdt>
   <w:p>
     <w:pPr>
       <w:pStyle w:val="Footer"/>
@@ -9986,7 +11008,7 @@
         <w:color w:val="000000" w:themeColor="text1"/>
         <w:rtl/>
       </w:rPr>
-      <w:t>‏18/05/2019</w:t>
+      <w:t>‏23/05/2019</w:t>
     </w:r>
     <w:r>
       <w:rPr>
@@ -10985,7 +12007,6 @@
     <w:lsdException w:name="HTML Sample" w:semiHidden="1" w:unhideWhenUsed="1"/>
     <w:lsdException w:name="HTML Typewriter" w:semiHidden="1" w:unhideWhenUsed="1"/>
     <w:lsdException w:name="HTML Variable" w:semiHidden="1" w:unhideWhenUsed="1"/>
-    <w:lsdException w:name="Normal Table" w:semiHidden="1" w:unhideWhenUsed="1"/>
     <w:lsdException w:name="annotation subject" w:semiHidden="1" w:unhideWhenUsed="1"/>
     <w:lsdException w:name="No List" w:semiHidden="1" w:unhideWhenUsed="1"/>
     <w:lsdException w:name="Outline List 1" w:semiHidden="1" w:unhideWhenUsed="1"/>
@@ -11028,11 +12049,8 @@
     <w:lsdException w:name="Table Contemporary" w:semiHidden="1" w:unhideWhenUsed="1"/>
     <w:lsdException w:name="Table Elegant" w:semiHidden="1" w:unhideWhenUsed="1"/>
     <w:lsdException w:name="Table Professional" w:semiHidden="1" w:unhideWhenUsed="1"/>
-    <w:lsdException w:name="Table Subtle 1" w:semiHidden="1" w:unhideWhenUsed="1"/>
     <w:lsdException w:name="Table Subtle 2" w:semiHidden="1" w:unhideWhenUsed="1"/>
     <w:lsdException w:name="Table Web 1" w:semiHidden="1" w:unhideWhenUsed="1"/>
-    <w:lsdException w:name="Table Web 2" w:semiHidden="1" w:unhideWhenUsed="1"/>
-    <w:lsdException w:name="Table Web 3" w:semiHidden="1" w:unhideWhenUsed="1"/>
     <w:lsdException w:name="Balloon Text" w:semiHidden="1" w:unhideWhenUsed="1"/>
     <w:lsdException w:name="Table Grid" w:uiPriority="59"/>
     <w:lsdException w:name="Table Theme" w:semiHidden="1" w:unhideWhenUsed="1"/>
@@ -11969,6 +12987,36 @@
       <w:color w:val="808080"/>
     </w:rPr>
   </w:style>
+  <w:style w:type="paragraph" w:styleId="BalloonText">
+    <w:name w:val="Balloon Text"/>
+    <w:basedOn w:val="Normal"/>
+    <w:link w:val="BalloonTextChar"/>
+    <w:uiPriority w:val="99"/>
+    <w:semiHidden/>
+    <w:unhideWhenUsed/>
+    <w:rsid w:val="00D53C7D"/>
+    <w:pPr>
+      <w:spacing w:after="0" w:line="240" w:lineRule="auto"/>
+    </w:pPr>
+    <w:rPr>
+      <w:rFonts w:ascii="Tahoma" w:hAnsi="Tahoma" w:cs="Tahoma"/>
+      <w:sz w:val="16"/>
+      <w:szCs w:val="16"/>
+    </w:rPr>
+  </w:style>
+  <w:style w:type="character" w:customStyle="1" w:styleId="BalloonTextChar">
+    <w:name w:val="Balloon Text Char"/>
+    <w:basedOn w:val="DefaultParagraphFont"/>
+    <w:link w:val="BalloonText"/>
+    <w:uiPriority w:val="99"/>
+    <w:semiHidden/>
+    <w:rsid w:val="00D53C7D"/>
+    <w:rPr>
+      <w:rFonts w:ascii="Tahoma" w:hAnsi="Tahoma" w:cs="Tahoma"/>
+      <w:sz w:val="16"/>
+      <w:szCs w:val="16"/>
+    </w:rPr>
+  </w:style>
 </w:styles>
 </file>
 
@@ -12015,7 +13063,7 @@
     </a:clrScheme>
     <a:fontScheme name="Office">
       <a:majorFont>
-        <a:latin typeface="Calibri Light" panose="020F0302020204030204"/>
+        <a:latin typeface="Calibri Light"/>
         <a:ea typeface=""/>
         <a:cs typeface=""/>
         <a:font script="Jpan" typeface="游ゴシック Light"/>
@@ -12067,7 +13115,7 @@
         <a:font script="Tfng" typeface="Ebrima"/>
       </a:majorFont>
       <a:minorFont>
-        <a:latin typeface="Calibri" panose="020F0502020204030204"/>
+        <a:latin typeface="Calibri"/>
         <a:ea typeface=""/>
         <a:cs typeface=""/>
         <a:font script="Jpan" typeface="游明朝"/>
@@ -12296,7 +13344,7 @@
 </file>
 
 <file path=customXml/itemProps1.xml><?xml version="1.0" encoding="utf-8"?>
-<ds:datastoreItem xmlns:ds="http://schemas.openxmlformats.org/officeDocument/2006/customXml" ds:itemID="{82A01040-250A-416C-AF54-0BE5076CC76A}">
+<ds:datastoreItem xmlns:ds="http://schemas.openxmlformats.org/officeDocument/2006/customXml" ds:itemID="{389DFCAB-DC01-4299-9534-DC427952A95A}">
   <ds:schemaRefs>
     <ds:schemaRef ds:uri="http://schemas.openxmlformats.org/officeDocument/2006/bibliography"/>
   </ds:schemaRefs>

</xml_diff>